<commit_message>
changed pdf live link
</commit_message>
<xml_diff>
--- a/public/Resume/Khurram_Shehzad-Resume.docx
+++ b/public/Resume/Khurram_Shehzad-Resume.docx
@@ -633,30 +633,52 @@
           <w:bCs/>
           <w:color w:val="C00000"/>
         </w:rPr>
-        <w:t xml:space="preserve">Portfolio: </w:t>
+        <w:t>Portfolio:</w:t>
       </w:r>
       <w:hyperlink r:id="rId9" w:history="1">
         <w:r>
           <w:rPr>
             <w:rStyle w:val="Hyperlink"/>
-            <w:rFonts w:ascii="Segoe UI" w:hAnsi="Segoe UI" w:cs="Segoe UI"/>
-            <w:sz w:val="21"/>
-            <w:szCs w:val="21"/>
-            <w:shd w:val="clear" w:color="auto" w:fill="FFFFFF"/>
+            <w:rFonts w:ascii="Tahoma" w:hAnsi="Tahoma" w:cs="Tahoma"/>
+            <w:b/>
+            <w:bCs/>
           </w:rPr>
-          <w:t>https://khurramdeveloper55.github.io/Portfolio/</w:t>
+          <w:t xml:space="preserve"> </w:t>
+        </w:r>
+        <w:r>
+          <w:rPr>
+            <w:rStyle w:val="Hyperlink"/>
+            <w:rFonts w:ascii="Tahoma" w:hAnsi="Tahoma" w:cs="Tahoma"/>
+          </w:rPr>
+          <w:t>khurram</w:t>
+        </w:r>
+        <w:r>
+          <w:rPr>
+            <w:rStyle w:val="Hyperlink"/>
+          </w:rPr>
+          <w:t>.</w:t>
+        </w:r>
+        <w:r>
+          <w:rPr>
+            <w:rStyle w:val="Hyperlink"/>
+            <w:rFonts w:ascii="Tahoma" w:hAnsi="Tahoma" w:cs="Tahoma"/>
+          </w:rPr>
+          <w:t>webdevbroz</w:t>
+        </w:r>
+        <w:r>
+          <w:rPr>
+            <w:rStyle w:val="Hyperlink"/>
+          </w:rPr>
+          <w:t>.</w:t>
+        </w:r>
+        <w:r>
+          <w:rPr>
+            <w:rStyle w:val="Hyperlink"/>
+            <w:rFonts w:ascii="Tahoma" w:hAnsi="Tahoma" w:cs="Tahoma"/>
+          </w:rPr>
+          <w:t>com</w:t>
         </w:r>
       </w:hyperlink>
-      <w:r>
-        <w:rPr>
-          <w:rStyle w:val="Hyperlink"/>
-          <w:rFonts w:ascii="Segoe UI" w:hAnsi="Segoe UI" w:cs="Segoe UI"/>
-          <w:sz w:val="21"/>
-          <w:szCs w:val="21"/>
-          <w:shd w:val="clear" w:color="auto" w:fill="FFFFFF"/>
-        </w:rPr>
-        <w:t>public/</w:t>
-      </w:r>
     </w:p>
     <w:p>
       <w:pPr>

</xml_diff>